<commit_message>
Fix Windows NSIS build
</commit_message>
<xml_diff>
--- a/src/lib/templates/template_amb_strutturale.docx
+++ b/src/lib/templates/template_amb_strutturale.docx
@@ -7,20 +7,16 @@
         <w:spacing w:after="240" w:line="276" w:lineRule="auto"/>
         <w:jc w:val="center"/>
         <w:rPr>
-          <w:rFonts w:ascii="Calibri" w:hAnsi="Calibri" w:cs="Calibri"/>
-          <w:b/>
-          <w:bCs/>
-          <w:sz w:val="28"/>
-          <w:szCs w:val="28"/>
+          <w:rFonts w:ascii="Arial" w:hAnsi="Arial" w:cs="Arial"/>
+          <w:b/>
+          <w:bCs/>
         </w:rPr>
       </w:pPr>
       <w:r>
         <w:rPr>
-          <w:rFonts w:ascii="Calibri" w:hAnsi="Calibri" w:cs="Calibri"/>
-          <w:b/>
-          <w:bCs/>
-          <w:sz w:val="28"/>
-          <w:szCs w:val="28"/>
+          <w:rFonts w:ascii="Arial" w:hAnsi="Arial" w:cs="Arial"/>
+          <w:b/>
+          <w:bCs/>
         </w:rPr>
         <w:t>AMBULATORIO STRUTTURALE</w:t>
       </w:r>
@@ -29,18 +25,14 @@
       <w:pPr>
         <w:spacing w:after="240" w:line="276" w:lineRule="auto"/>
         <w:rPr>
-          <w:rFonts w:ascii="Calibri" w:hAnsi="Calibri" w:cs="Calibri"/>
-          <w:sz w:val="28"/>
-          <w:szCs w:val="28"/>
+          <w:rFonts w:ascii="Arial" w:hAnsi="Arial" w:cs="Arial"/>
         </w:rPr>
       </w:pPr>
       <w:r>
         <w:rPr>
-          <w:rFonts w:ascii="Calibri" w:hAnsi="Calibri" w:cs="Calibri"/>
-          <w:b/>
-          <w:bCs/>
-          <w:sz w:val="28"/>
-          <w:szCs w:val="28"/>
+          <w:rFonts w:ascii="Arial" w:hAnsi="Arial" w:cs="Arial"/>
+          <w:b/>
+          <w:bCs/>
         </w:rPr>
         <w:t>Valutazione per procedura TAVI</w:t>
       </w:r>
@@ -50,32 +42,42 @@
         <w:spacing w:line="276" w:lineRule="auto"/>
         <w:jc w:val="right"/>
         <w:rPr>
-          <w:rFonts w:ascii="Calibri" w:hAnsi="Calibri" w:cs="Calibri"/>
+          <w:rFonts w:ascii="Arial" w:hAnsi="Arial" w:cs="Arial"/>
+          <w:sz w:val="22"/>
+          <w:szCs w:val="22"/>
         </w:rPr>
       </w:pPr>
       <w:r>
         <w:rPr>
-          <w:rFonts w:ascii="Calibri" w:hAnsi="Calibri" w:cs="Calibri"/>
+          <w:rFonts w:ascii="Arial" w:hAnsi="Arial" w:cs="Arial"/>
+          <w:sz w:val="22"/>
+          <w:szCs w:val="22"/>
         </w:rPr>
         <w:t xml:space="preserve">Sassari, </w:t>
       </w:r>
       <w:r>
         <w:rPr>
-          <w:rFonts w:ascii="Calibri" w:hAnsi="Calibri" w:cs="Calibri"/>
+          <w:rFonts w:ascii="Arial" w:hAnsi="Arial" w:cs="Arial"/>
+          <w:sz w:val="22"/>
+          <w:szCs w:val="22"/>
         </w:rPr>
         <w:t>{</w:t>
       </w:r>
       <w:proofErr w:type="spellStart"/>
       <w:r>
         <w:rPr>
-          <w:rFonts w:ascii="Calibri" w:hAnsi="Calibri" w:cs="Calibri"/>
+          <w:rFonts w:ascii="Arial" w:hAnsi="Arial" w:cs="Arial"/>
+          <w:sz w:val="22"/>
+          <w:szCs w:val="22"/>
         </w:rPr>
         <w:t>data_visita</w:t>
       </w:r>
       <w:proofErr w:type="spellEnd"/>
       <w:r>
         <w:rPr>
-          <w:rFonts w:ascii="Calibri" w:hAnsi="Calibri" w:cs="Calibri"/>
+          <w:rFonts w:ascii="Arial" w:hAnsi="Arial" w:cs="Arial"/>
+          <w:sz w:val="22"/>
+          <w:szCs w:val="22"/>
         </w:rPr>
         <w:t>}</w:t>
       </w:r>
@@ -84,78 +86,114 @@
       <w:pPr>
         <w:spacing w:line="276" w:lineRule="auto"/>
         <w:rPr>
-          <w:rFonts w:ascii="Calibri" w:hAnsi="Calibri" w:cs="Calibri"/>
-          <w:b/>
-          <w:bCs/>
+          <w:rFonts w:ascii="Arial" w:hAnsi="Arial" w:cs="Arial"/>
+          <w:b/>
+          <w:bCs/>
+          <w:sz w:val="22"/>
+          <w:szCs w:val="22"/>
         </w:rPr>
       </w:pPr>
       <w:r>
         <w:rPr>
-          <w:rFonts w:ascii="Calibri" w:hAnsi="Calibri" w:cs="Calibri"/>
-          <w:b/>
-          <w:bCs/>
+          <w:rFonts w:ascii="Arial" w:hAnsi="Arial" w:cs="Arial"/>
+          <w:b/>
+          <w:bCs/>
+          <w:sz w:val="22"/>
+          <w:szCs w:val="22"/>
         </w:rPr>
         <w:t>{</w:t>
       </w:r>
       <w:proofErr w:type="spellStart"/>
       <w:r>
         <w:rPr>
-          <w:rFonts w:ascii="Calibri" w:hAnsi="Calibri" w:cs="Calibri"/>
-          <w:b/>
-          <w:bCs/>
+          <w:rFonts w:ascii="Arial" w:hAnsi="Arial" w:cs="Arial"/>
+          <w:b/>
+          <w:bCs/>
+          <w:sz w:val="22"/>
+          <w:szCs w:val="22"/>
         </w:rPr>
         <w:t>sig_sigra</w:t>
       </w:r>
       <w:proofErr w:type="spellEnd"/>
       <w:r>
         <w:rPr>
-          <w:rFonts w:ascii="Calibri" w:hAnsi="Calibri" w:cs="Calibri"/>
-          <w:b/>
-          <w:bCs/>
+          <w:rFonts w:ascii="Arial" w:hAnsi="Arial" w:cs="Arial"/>
+          <w:b/>
+          <w:bCs/>
+          <w:sz w:val="22"/>
+          <w:szCs w:val="22"/>
         </w:rPr>
         <w:t>}</w:t>
       </w:r>
       <w:r>
         <w:rPr>
-          <w:rFonts w:ascii="Calibri" w:hAnsi="Calibri" w:cs="Calibri"/>
+          <w:rFonts w:ascii="Arial" w:hAnsi="Arial" w:cs="Arial"/>
+          <w:b/>
+          <w:bCs/>
+          <w:sz w:val="22"/>
+          <w:szCs w:val="22"/>
         </w:rPr>
         <w:t xml:space="preserve"> </w:t>
       </w:r>
       <w:r>
         <w:rPr>
-          <w:rFonts w:ascii="Calibri" w:hAnsi="Calibri" w:cs="Calibri"/>
+          <w:rFonts w:ascii="Arial" w:hAnsi="Arial" w:cs="Arial"/>
+          <w:b/>
+          <w:bCs/>
+          <w:sz w:val="22"/>
+          <w:szCs w:val="22"/>
         </w:rPr>
         <w:t xml:space="preserve">{nome} {cognome} </w:t>
       </w:r>
       <w:r>
         <w:rPr>
-          <w:rFonts w:ascii="Calibri" w:hAnsi="Calibri" w:cs="Calibri"/>
+          <w:rFonts w:ascii="Arial" w:hAnsi="Arial" w:cs="Arial"/>
+          <w:b/>
+          <w:bCs/>
+          <w:sz w:val="22"/>
+          <w:szCs w:val="22"/>
         </w:rPr>
         <w:t>(</w:t>
       </w:r>
       <w:r>
         <w:rPr>
-          <w:rFonts w:ascii="Calibri" w:hAnsi="Calibri" w:cs="Calibri"/>
+          <w:rFonts w:ascii="Arial" w:hAnsi="Arial" w:cs="Arial"/>
+          <w:b/>
+          <w:bCs/>
+          <w:sz w:val="22"/>
+          <w:szCs w:val="22"/>
         </w:rPr>
         <w:t>{</w:t>
       </w:r>
       <w:proofErr w:type="spellStart"/>
       <w:r>
         <w:rPr>
-          <w:rFonts w:ascii="Calibri" w:hAnsi="Calibri" w:cs="Calibri"/>
+          <w:rFonts w:ascii="Arial" w:hAnsi="Arial" w:cs="Arial"/>
+          <w:b/>
+          <w:bCs/>
+          <w:sz w:val="22"/>
+          <w:szCs w:val="22"/>
         </w:rPr>
         <w:t>dn</w:t>
       </w:r>
       <w:proofErr w:type="spellEnd"/>
       <w:r>
         <w:rPr>
-          <w:rFonts w:ascii="Calibri" w:hAnsi="Calibri" w:cs="Calibri"/>
+          <w:rFonts w:ascii="Arial" w:hAnsi="Arial" w:cs="Arial"/>
+          <w:b/>
+          <w:bCs/>
+          <w:sz w:val="22"/>
+          <w:szCs w:val="22"/>
         </w:rPr>
         <w:t>}</w:t>
       </w:r>
       <w:r>
         <w:rPr>
-          <w:rFonts w:ascii="Calibri" w:hAnsi="Calibri" w:cs="Calibri"/>
+          <w:rFonts w:ascii="Arial" w:hAnsi="Arial" w:cs="Arial"/>
+          <w:b/>
+          <w:bCs/>
+          <w:sz w:val="22"/>
+          <w:szCs w:val="22"/>
         </w:rPr>
         <w:t>)</w:t>
       </w:r>
@@ -164,42 +202,54 @@
       <w:pPr>
         <w:spacing w:line="276" w:lineRule="auto"/>
         <w:rPr>
-          <w:rFonts w:ascii="Calibri" w:hAnsi="Calibri" w:cs="Calibri"/>
-          <w:b/>
-          <w:bCs/>
+          <w:rFonts w:ascii="Arial" w:hAnsi="Arial" w:cs="Arial"/>
+          <w:b/>
+          <w:bCs/>
+          <w:sz w:val="22"/>
+          <w:szCs w:val="22"/>
         </w:rPr>
       </w:pPr>
       <w:r>
         <w:rPr>
-          <w:rFonts w:ascii="Calibri" w:hAnsi="Calibri" w:cs="Calibri"/>
-          <w:b/>
-          <w:bCs/>
+          <w:rFonts w:ascii="Arial" w:hAnsi="Arial" w:cs="Arial"/>
+          <w:b/>
+          <w:bCs/>
+          <w:sz w:val="22"/>
+          <w:szCs w:val="22"/>
         </w:rPr>
         <w:t>CF</w:t>
       </w:r>
       <w:r>
         <w:rPr>
-          <w:rFonts w:ascii="Calibri" w:hAnsi="Calibri" w:cs="Calibri"/>
+          <w:rFonts w:ascii="Arial" w:hAnsi="Arial" w:cs="Arial"/>
+          <w:sz w:val="22"/>
+          <w:szCs w:val="22"/>
         </w:rPr>
         <w:t xml:space="preserve">: </w:t>
       </w:r>
       <w:r>
         <w:rPr>
-          <w:rFonts w:ascii="Calibri" w:hAnsi="Calibri" w:cs="Calibri"/>
+          <w:rFonts w:ascii="Arial" w:hAnsi="Arial" w:cs="Arial"/>
+          <w:sz w:val="22"/>
+          <w:szCs w:val="22"/>
         </w:rPr>
         <w:t>{</w:t>
       </w:r>
       <w:proofErr w:type="spellStart"/>
       <w:r>
         <w:rPr>
-          <w:rFonts w:ascii="Calibri" w:hAnsi="Calibri" w:cs="Calibri"/>
+          <w:rFonts w:ascii="Arial" w:hAnsi="Arial" w:cs="Arial"/>
+          <w:sz w:val="22"/>
+          <w:szCs w:val="22"/>
         </w:rPr>
         <w:t>cf</w:t>
       </w:r>
       <w:proofErr w:type="spellEnd"/>
       <w:r>
         <w:rPr>
-          <w:rFonts w:ascii="Calibri" w:hAnsi="Calibri" w:cs="Calibri"/>
+          <w:rFonts w:ascii="Arial" w:hAnsi="Arial" w:cs="Arial"/>
+          <w:sz w:val="22"/>
+          <w:szCs w:val="22"/>
         </w:rPr>
         <w:t>}</w:t>
       </w:r>
@@ -208,7 +258,9 @@
       <w:pPr>
         <w:spacing w:line="276" w:lineRule="auto"/>
         <w:rPr>
-          <w:rFonts w:ascii="Calibri" w:hAnsi="Calibri" w:cs="Calibri"/>
+          <w:rFonts w:ascii="Arial" w:hAnsi="Arial" w:cs="Arial"/>
+          <w:sz w:val="22"/>
+          <w:szCs w:val="22"/>
         </w:rPr>
       </w:pPr>
     </w:p>
@@ -216,34 +268,42 @@
       <w:pPr>
         <w:spacing w:line="276" w:lineRule="auto"/>
         <w:rPr>
-          <w:rFonts w:ascii="Calibri" w:hAnsi="Calibri" w:cs="Calibri"/>
-          <w:b/>
-          <w:bCs/>
+          <w:rFonts w:ascii="Arial" w:hAnsi="Arial" w:cs="Arial"/>
+          <w:b/>
+          <w:bCs/>
+          <w:sz w:val="22"/>
+          <w:szCs w:val="22"/>
         </w:rPr>
       </w:pPr>
       <w:r>
         <w:rPr>
-          <w:rFonts w:ascii="Calibri" w:hAnsi="Calibri" w:cs="Calibri"/>
-          <w:b/>
-          <w:bCs/>
+          <w:rFonts w:ascii="Arial" w:hAnsi="Arial" w:cs="Arial"/>
+          <w:b/>
+          <w:bCs/>
+          <w:sz w:val="22"/>
+          <w:szCs w:val="22"/>
         </w:rPr>
         <w:t>{</w:t>
       </w:r>
       <w:proofErr w:type="spellStart"/>
       <w:r>
         <w:rPr>
-          <w:rFonts w:ascii="Calibri" w:hAnsi="Calibri" w:cs="Calibri"/>
-          <w:b/>
-          <w:bCs/>
+          <w:rFonts w:ascii="Arial" w:hAnsi="Arial" w:cs="Arial"/>
+          <w:b/>
+          <w:bCs/>
+          <w:sz w:val="22"/>
+          <w:szCs w:val="22"/>
         </w:rPr>
         <w:t>h_fdrcv</w:t>
       </w:r>
       <w:proofErr w:type="spellEnd"/>
       <w:r>
         <w:rPr>
-          <w:rFonts w:ascii="Calibri" w:hAnsi="Calibri" w:cs="Calibri"/>
-          <w:b/>
-          <w:bCs/>
+          <w:rFonts w:ascii="Arial" w:hAnsi="Arial" w:cs="Arial"/>
+          <w:b/>
+          <w:bCs/>
+          <w:sz w:val="22"/>
+          <w:szCs w:val="22"/>
         </w:rPr>
         <w:t>}</w:t>
       </w:r>
@@ -252,13 +312,17 @@
       <w:pPr>
         <w:spacing w:after="240" w:line="276" w:lineRule="auto"/>
         <w:rPr>
-          <w:rFonts w:ascii="Calibri" w:hAnsi="Calibri" w:cs="Calibri"/>
+          <w:rFonts w:ascii="Arial" w:hAnsi="Arial" w:cs="Arial"/>
+          <w:sz w:val="22"/>
+          <w:szCs w:val="22"/>
         </w:rPr>
       </w:pPr>
       <w:proofErr w:type="spellStart"/>
       <w:r>
         <w:rPr>
-          <w:rFonts w:ascii="Calibri" w:hAnsi="Calibri" w:cs="Calibri"/>
+          <w:rFonts w:ascii="Arial" w:hAnsi="Arial" w:cs="Arial"/>
+          <w:sz w:val="22"/>
+          <w:szCs w:val="22"/>
         </w:rPr>
         <w:t>fdrcv</w:t>
       </w:r>
@@ -268,34 +332,52 @@
       <w:pPr>
         <w:spacing w:line="276" w:lineRule="auto"/>
         <w:rPr>
-          <w:rFonts w:ascii="Calibri" w:hAnsi="Calibri" w:cs="Calibri"/>
-          <w:b/>
-          <w:bCs/>
+          <w:rFonts w:ascii="Arial" w:hAnsi="Arial" w:cs="Arial"/>
+          <w:b/>
+          <w:bCs/>
+          <w:sz w:val="22"/>
+          <w:szCs w:val="22"/>
         </w:rPr>
       </w:pPr>
       <w:r>
         <w:rPr>
-          <w:rFonts w:ascii="Calibri" w:hAnsi="Calibri" w:cs="Calibri"/>
-          <w:b/>
-          <w:bCs/>
+          <w:rFonts w:ascii="Arial" w:hAnsi="Arial" w:cs="Arial"/>
+          <w:b/>
+          <w:bCs/>
+          <w:sz w:val="22"/>
+          <w:szCs w:val="22"/>
         </w:rPr>
         <w:t>{</w:t>
       </w:r>
       <w:proofErr w:type="spellStart"/>
       <w:r>
         <w:rPr>
-          <w:rFonts w:ascii="Calibri" w:hAnsi="Calibri" w:cs="Calibri"/>
-          <w:b/>
-          <w:bCs/>
-        </w:rPr>
-        <w:t>h_anamnesi_cardiologica</w:t>
+          <w:rFonts w:ascii="Arial" w:hAnsi="Arial" w:cs="Arial"/>
+          <w:b/>
+          <w:bCs/>
+          <w:sz w:val="22"/>
+          <w:szCs w:val="22"/>
+        </w:rPr>
+        <w:t>h_</w:t>
+      </w:r>
+      <w:r>
+        <w:rPr>
+          <w:rFonts w:ascii="Arial" w:hAnsi="Arial" w:cs="Arial"/>
+          <w:b/>
+          <w:bCs/>
+          <w:sz w:val="22"/>
+          <w:szCs w:val="22"/>
+        </w:rPr>
+        <w:t>anamnesi_patologica_remota</w:t>
       </w:r>
       <w:proofErr w:type="spellEnd"/>
       <w:r>
         <w:rPr>
-          <w:rFonts w:ascii="Calibri" w:hAnsi="Calibri" w:cs="Calibri"/>
-          <w:b/>
-          <w:bCs/>
+          <w:rFonts w:ascii="Arial" w:hAnsi="Arial" w:cs="Arial"/>
+          <w:b/>
+          <w:bCs/>
+          <w:sz w:val="22"/>
+          <w:szCs w:val="22"/>
         </w:rPr>
         <w:t>}</w:t>
       </w:r>
@@ -304,15 +386,27 @@
       <w:pPr>
         <w:spacing w:after="240" w:line="276" w:lineRule="auto"/>
         <w:rPr>
-          <w:rFonts w:ascii="Calibri" w:hAnsi="Calibri" w:cs="Calibri"/>
+          <w:rFonts w:ascii="Arial" w:hAnsi="Arial" w:cs="Arial"/>
+          <w:sz w:val="22"/>
+          <w:szCs w:val="22"/>
         </w:rPr>
       </w:pPr>
       <w:proofErr w:type="spellStart"/>
       <w:r>
         <w:rPr>
-          <w:rFonts w:ascii="Calibri" w:hAnsi="Calibri" w:cs="Calibri"/>
-        </w:rPr>
-        <w:t>anamnesi_cardiologica</w:t>
+          <w:rFonts w:ascii="Arial" w:hAnsi="Arial" w:cs="Arial"/>
+          <w:sz w:val="22"/>
+          <w:szCs w:val="22"/>
+        </w:rPr>
+        <w:t>anamnesi_</w:t>
+      </w:r>
+      <w:r>
+        <w:rPr>
+          <w:rFonts w:ascii="Arial" w:hAnsi="Arial" w:cs="Arial"/>
+          <w:sz w:val="22"/>
+          <w:szCs w:val="22"/>
+        </w:rPr>
+        <w:t>patologica_remota</w:t>
       </w:r>
       <w:proofErr w:type="spellEnd"/>
     </w:p>
@@ -320,34 +414,52 @@
       <w:pPr>
         <w:spacing w:line="276" w:lineRule="auto"/>
         <w:rPr>
-          <w:rFonts w:ascii="Calibri" w:hAnsi="Calibri" w:cs="Calibri"/>
-          <w:b/>
-          <w:bCs/>
+          <w:rFonts w:ascii="Arial" w:hAnsi="Arial" w:cs="Arial"/>
+          <w:b/>
+          <w:bCs/>
+          <w:sz w:val="22"/>
+          <w:szCs w:val="22"/>
         </w:rPr>
       </w:pPr>
       <w:r>
         <w:rPr>
-          <w:rFonts w:ascii="Calibri" w:hAnsi="Calibri" w:cs="Calibri"/>
-          <w:b/>
-          <w:bCs/>
+          <w:rFonts w:ascii="Arial" w:hAnsi="Arial" w:cs="Arial"/>
+          <w:b/>
+          <w:bCs/>
+          <w:sz w:val="22"/>
+          <w:szCs w:val="22"/>
         </w:rPr>
         <w:t>{</w:t>
       </w:r>
       <w:proofErr w:type="spellStart"/>
       <w:r>
         <w:rPr>
-          <w:rFonts w:ascii="Calibri" w:hAnsi="Calibri" w:cs="Calibri"/>
-          <w:b/>
-          <w:bCs/>
-        </w:rPr>
-        <w:t>h_apr</w:t>
+          <w:rFonts w:ascii="Arial" w:hAnsi="Arial" w:cs="Arial"/>
+          <w:b/>
+          <w:bCs/>
+          <w:sz w:val="22"/>
+          <w:szCs w:val="22"/>
+        </w:rPr>
+        <w:t>h_</w:t>
+      </w:r>
+      <w:r>
+        <w:rPr>
+          <w:rFonts w:ascii="Arial" w:hAnsi="Arial" w:cs="Arial"/>
+          <w:b/>
+          <w:bCs/>
+          <w:sz w:val="22"/>
+          <w:szCs w:val="22"/>
+        </w:rPr>
+        <w:t>terapia_domiciliare</w:t>
       </w:r>
       <w:proofErr w:type="spellEnd"/>
       <w:r>
         <w:rPr>
-          <w:rFonts w:ascii="Calibri" w:hAnsi="Calibri" w:cs="Calibri"/>
-          <w:b/>
-          <w:bCs/>
+          <w:rFonts w:ascii="Arial" w:hAnsi="Arial" w:cs="Arial"/>
+          <w:b/>
+          <w:bCs/>
+          <w:sz w:val="22"/>
+          <w:szCs w:val="22"/>
         </w:rPr>
         <w:t>}</w:t>
       </w:r>
@@ -356,15 +468,19 @@
       <w:pPr>
         <w:spacing w:after="240" w:line="276" w:lineRule="auto"/>
         <w:rPr>
-          <w:rFonts w:ascii="Calibri" w:hAnsi="Calibri" w:cs="Calibri"/>
+          <w:rFonts w:ascii="Arial" w:hAnsi="Arial" w:cs="Arial"/>
+          <w:sz w:val="22"/>
+          <w:szCs w:val="22"/>
         </w:rPr>
       </w:pPr>
       <w:proofErr w:type="spellStart"/>
       <w:r>
         <w:rPr>
-          <w:rFonts w:ascii="Calibri" w:hAnsi="Calibri" w:cs="Calibri"/>
-        </w:rPr>
-        <w:t>apr</w:t>
+          <w:rFonts w:ascii="Arial" w:hAnsi="Arial" w:cs="Arial"/>
+          <w:sz w:val="22"/>
+          <w:szCs w:val="22"/>
+        </w:rPr>
+        <w:t>terapia_domiciliare</w:t>
       </w:r>
       <w:proofErr w:type="spellEnd"/>
     </w:p>
@@ -372,34 +488,42 @@
       <w:pPr>
         <w:spacing w:line="276" w:lineRule="auto"/>
         <w:rPr>
-          <w:rFonts w:ascii="Calibri" w:hAnsi="Calibri" w:cs="Calibri"/>
-          <w:b/>
-          <w:bCs/>
+          <w:rFonts w:ascii="Arial" w:hAnsi="Arial" w:cs="Arial"/>
+          <w:b/>
+          <w:bCs/>
+          <w:sz w:val="22"/>
+          <w:szCs w:val="22"/>
         </w:rPr>
       </w:pPr>
       <w:r>
         <w:rPr>
-          <w:rFonts w:ascii="Calibri" w:hAnsi="Calibri" w:cs="Calibri"/>
-          <w:b/>
-          <w:bCs/>
+          <w:rFonts w:ascii="Arial" w:hAnsi="Arial" w:cs="Arial"/>
+          <w:b/>
+          <w:bCs/>
+          <w:sz w:val="22"/>
+          <w:szCs w:val="22"/>
         </w:rPr>
         <w:t>{</w:t>
       </w:r>
       <w:proofErr w:type="spellStart"/>
       <w:r>
         <w:rPr>
-          <w:rFonts w:ascii="Calibri" w:hAnsi="Calibri" w:cs="Calibri"/>
-          <w:b/>
-          <w:bCs/>
+          <w:rFonts w:ascii="Arial" w:hAnsi="Arial" w:cs="Arial"/>
+          <w:b/>
+          <w:bCs/>
+          <w:sz w:val="22"/>
+          <w:szCs w:val="22"/>
         </w:rPr>
         <w:t>h_visita_odierna</w:t>
       </w:r>
       <w:proofErr w:type="spellEnd"/>
       <w:r>
         <w:rPr>
-          <w:rFonts w:ascii="Calibri" w:hAnsi="Calibri" w:cs="Calibri"/>
-          <w:b/>
-          <w:bCs/>
+          <w:rFonts w:ascii="Arial" w:hAnsi="Arial" w:cs="Arial"/>
+          <w:b/>
+          <w:bCs/>
+          <w:sz w:val="22"/>
+          <w:szCs w:val="22"/>
         </w:rPr>
         <w:t>}</w:t>
       </w:r>
@@ -408,13 +532,17 @@
       <w:pPr>
         <w:spacing w:after="240" w:line="276" w:lineRule="auto"/>
         <w:rPr>
-          <w:rFonts w:ascii="Calibri" w:hAnsi="Calibri" w:cs="Calibri"/>
+          <w:rFonts w:ascii="Arial" w:hAnsi="Arial" w:cs="Arial"/>
+          <w:sz w:val="22"/>
+          <w:szCs w:val="22"/>
         </w:rPr>
       </w:pPr>
       <w:proofErr w:type="spellStart"/>
       <w:r>
         <w:rPr>
-          <w:rFonts w:ascii="Calibri" w:hAnsi="Calibri" w:cs="Calibri"/>
+          <w:rFonts w:ascii="Arial" w:hAnsi="Arial" w:cs="Arial"/>
+          <w:sz w:val="22"/>
+          <w:szCs w:val="22"/>
         </w:rPr>
         <w:t>visita_odierna</w:t>
       </w:r>
@@ -424,34 +552,42 @@
       <w:pPr>
         <w:spacing w:line="276" w:lineRule="auto"/>
         <w:rPr>
-          <w:rFonts w:ascii="Calibri" w:hAnsi="Calibri" w:cs="Calibri"/>
-          <w:b/>
-          <w:bCs/>
+          <w:rFonts w:ascii="Arial" w:hAnsi="Arial" w:cs="Arial"/>
+          <w:b/>
+          <w:bCs/>
+          <w:sz w:val="22"/>
+          <w:szCs w:val="22"/>
         </w:rPr>
       </w:pPr>
       <w:r>
         <w:rPr>
-          <w:rFonts w:ascii="Calibri" w:hAnsi="Calibri" w:cs="Calibri"/>
-          <w:b/>
-          <w:bCs/>
+          <w:rFonts w:ascii="Arial" w:hAnsi="Arial" w:cs="Arial"/>
+          <w:b/>
+          <w:bCs/>
+          <w:sz w:val="22"/>
+          <w:szCs w:val="22"/>
         </w:rPr>
         <w:t>{</w:t>
       </w:r>
       <w:proofErr w:type="spellStart"/>
       <w:r>
         <w:rPr>
-          <w:rFonts w:ascii="Calibri" w:hAnsi="Calibri" w:cs="Calibri"/>
-          <w:b/>
-          <w:bCs/>
+          <w:rFonts w:ascii="Arial" w:hAnsi="Arial" w:cs="Arial"/>
+          <w:b/>
+          <w:bCs/>
+          <w:sz w:val="22"/>
+          <w:szCs w:val="22"/>
         </w:rPr>
         <w:t>h_conclusioni</w:t>
       </w:r>
       <w:proofErr w:type="spellEnd"/>
       <w:r>
         <w:rPr>
-          <w:rFonts w:ascii="Calibri" w:hAnsi="Calibri" w:cs="Calibri"/>
-          <w:b/>
-          <w:bCs/>
+          <w:rFonts w:ascii="Arial" w:hAnsi="Arial" w:cs="Arial"/>
+          <w:b/>
+          <w:bCs/>
+          <w:sz w:val="22"/>
+          <w:szCs w:val="22"/>
         </w:rPr>
         <w:t>}</w:t>
       </w:r>
@@ -460,12 +596,16 @@
       <w:pPr>
         <w:spacing w:after="240" w:line="276" w:lineRule="auto"/>
         <w:rPr>
-          <w:rFonts w:ascii="Calibri" w:hAnsi="Calibri" w:cs="Calibri"/>
+          <w:rFonts w:ascii="Arial" w:hAnsi="Arial" w:cs="Arial"/>
+          <w:sz w:val="22"/>
+          <w:szCs w:val="22"/>
         </w:rPr>
       </w:pPr>
       <w:r>
         <w:rPr>
-          <w:rFonts w:ascii="Calibri" w:hAnsi="Calibri" w:cs="Calibri"/>
+          <w:rFonts w:ascii="Arial" w:hAnsi="Arial" w:cs="Arial"/>
+          <w:sz w:val="22"/>
+          <w:szCs w:val="22"/>
         </w:rPr>
         <w:t>{conclusioni}</w:t>
       </w:r>
@@ -474,70 +614,186 @@
       <w:pPr>
         <w:spacing w:line="276" w:lineRule="auto"/>
         <w:rPr>
-          <w:rFonts w:ascii="Calibri" w:hAnsi="Calibri" w:cs="Calibri"/>
+          <w:rFonts w:ascii="Arial" w:hAnsi="Arial" w:cs="Arial"/>
+          <w:sz w:val="22"/>
+          <w:szCs w:val="22"/>
         </w:rPr>
       </w:pPr>
     </w:p>
     <w:p>
       <w:pPr>
         <w:spacing w:line="276" w:lineRule="auto"/>
-        <w:jc w:val="right"/>
-        <w:rPr>
-          <w:rFonts w:ascii="Calibri" w:hAnsi="Calibri" w:cs="Calibri"/>
+        <w:rPr>
+          <w:rFonts w:ascii="Arial" w:hAnsi="Arial" w:cs="Arial"/>
+          <w:sz w:val="22"/>
+          <w:szCs w:val="22"/>
         </w:rPr>
       </w:pPr>
       <w:r>
         <w:rPr>
-          <w:rFonts w:ascii="Calibri" w:hAnsi="Calibri" w:cs="Calibri"/>
+          <w:rFonts w:ascii="Arial" w:hAnsi="Arial" w:cs="Arial"/>
+          <w:b/>
+          <w:bCs/>
+          <w:sz w:val="22"/>
+          <w:szCs w:val="22"/>
         </w:rPr>
         <w:t xml:space="preserve">Il </w:t>
       </w:r>
       <w:r>
         <w:rPr>
-          <w:rFonts w:ascii="Calibri" w:hAnsi="Calibri" w:cs="Calibri"/>
+          <w:rFonts w:ascii="Arial" w:hAnsi="Arial" w:cs="Arial"/>
+          <w:b/>
+          <w:bCs/>
+          <w:sz w:val="22"/>
+          <w:szCs w:val="22"/>
         </w:rPr>
         <w:t>Cardiologo</w:t>
+      </w:r>
+      <w:r>
+        <w:rPr>
+          <w:rFonts w:ascii="Arial" w:hAnsi="Arial" w:cs="Arial"/>
+          <w:sz w:val="22"/>
+          <w:szCs w:val="22"/>
+        </w:rPr>
+        <w:t>,</w:t>
       </w:r>
     </w:p>
     <w:p>
       <w:pPr>
         <w:spacing w:line="276" w:lineRule="auto"/>
-        <w:jc w:val="right"/>
-        <w:rPr>
-          <w:rFonts w:ascii="Calibri" w:hAnsi="Calibri" w:cs="Calibri"/>
+        <w:rPr>
+          <w:rFonts w:ascii="Arial" w:hAnsi="Arial" w:cs="Arial"/>
+          <w:sz w:val="22"/>
+          <w:szCs w:val="22"/>
         </w:rPr>
       </w:pPr>
       <w:r>
         <w:rPr>
-          <w:rFonts w:ascii="Calibri" w:hAnsi="Calibri" w:cs="Calibri"/>
+          <w:rFonts w:ascii="Arial" w:hAnsi="Arial" w:cs="Arial"/>
+          <w:sz w:val="22"/>
+          <w:szCs w:val="22"/>
         </w:rPr>
         <w:t>{</w:t>
       </w:r>
       <w:proofErr w:type="spellStart"/>
       <w:r>
         <w:rPr>
-          <w:rFonts w:ascii="Calibri" w:hAnsi="Calibri" w:cs="Calibri"/>
+          <w:rFonts w:ascii="Arial" w:hAnsi="Arial" w:cs="Arial"/>
+          <w:sz w:val="22"/>
+          <w:szCs w:val="22"/>
         </w:rPr>
         <w:t>drdrssa</w:t>
       </w:r>
       <w:proofErr w:type="spellEnd"/>
       <w:r>
         <w:rPr>
-          <w:rFonts w:ascii="Calibri" w:hAnsi="Calibri" w:cs="Calibri"/>
+          <w:rFonts w:ascii="Arial" w:hAnsi="Arial" w:cs="Arial"/>
+          <w:sz w:val="22"/>
+          <w:szCs w:val="22"/>
         </w:rPr>
         <w:t>}</w:t>
       </w:r>
       <w:r>
         <w:rPr>
-          <w:rFonts w:ascii="Calibri" w:hAnsi="Calibri" w:cs="Calibri"/>
+          <w:rFonts w:ascii="Arial" w:hAnsi="Arial" w:cs="Arial"/>
+          <w:sz w:val="22"/>
+          <w:szCs w:val="22"/>
         </w:rPr>
         <w:t xml:space="preserve"> </w:t>
       </w:r>
       <w:r>
         <w:rPr>
-          <w:rFonts w:ascii="Calibri" w:hAnsi="Calibri" w:cs="Calibri"/>
+          <w:rFonts w:ascii="Arial" w:hAnsi="Arial" w:cs="Arial"/>
+          <w:sz w:val="22"/>
+          <w:szCs w:val="22"/>
         </w:rPr>
         <w:t>{cardiologo}</w:t>
+      </w:r>
+    </w:p>
+    <w:p>
+      <w:pPr>
+        <w:spacing w:line="276" w:lineRule="auto"/>
+        <w:rPr>
+          <w:rFonts w:ascii="Arial" w:hAnsi="Arial" w:cs="Arial"/>
+          <w:sz w:val="22"/>
+          <w:szCs w:val="22"/>
+        </w:rPr>
+      </w:pPr>
+    </w:p>
+    <w:p>
+      <w:pPr>
+        <w:spacing w:line="276" w:lineRule="auto"/>
+        <w:rPr>
+          <w:rFonts w:ascii="Arial" w:hAnsi="Arial" w:cs="Arial"/>
+          <w:b/>
+          <w:bCs/>
+          <w:sz w:val="22"/>
+          <w:szCs w:val="22"/>
+        </w:rPr>
+      </w:pPr>
+      <w:r>
+        <w:rPr>
+          <w:rFonts w:ascii="Arial" w:hAnsi="Arial" w:cs="Arial"/>
+          <w:b/>
+          <w:bCs/>
+          <w:sz w:val="22"/>
+          <w:szCs w:val="22"/>
+        </w:rPr>
+        <w:t>{specializzando}</w:t>
+      </w:r>
+    </w:p>
+    <w:p>
+      <w:pPr>
+        <w:spacing w:line="276" w:lineRule="auto"/>
+        <w:rPr>
+          <w:rFonts w:ascii="Arial" w:hAnsi="Arial" w:cs="Arial"/>
+          <w:sz w:val="22"/>
+          <w:szCs w:val="22"/>
+        </w:rPr>
+      </w:pPr>
+      <w:r>
+        <w:rPr>
+          <w:rFonts w:ascii="Arial" w:hAnsi="Arial" w:cs="Arial"/>
+          <w:sz w:val="22"/>
+          <w:szCs w:val="22"/>
+        </w:rPr>
+        <w:t>{</w:t>
+      </w:r>
+      <w:proofErr w:type="spellStart"/>
+      <w:r>
+        <w:rPr>
+          <w:rFonts w:ascii="Arial" w:hAnsi="Arial" w:cs="Arial"/>
+          <w:sz w:val="22"/>
+          <w:szCs w:val="22"/>
+        </w:rPr>
+        <w:t>drdrssasp</w:t>
+      </w:r>
+      <w:proofErr w:type="spellEnd"/>
+      <w:r>
+        <w:rPr>
+          <w:rFonts w:ascii="Arial" w:hAnsi="Arial" w:cs="Arial"/>
+          <w:sz w:val="22"/>
+          <w:szCs w:val="22"/>
+        </w:rPr>
+        <w:t>} {</w:t>
+      </w:r>
+      <w:proofErr w:type="spellStart"/>
+      <w:r>
+        <w:rPr>
+          <w:rFonts w:ascii="Arial" w:hAnsi="Arial" w:cs="Arial"/>
+          <w:sz w:val="22"/>
+          <w:szCs w:val="22"/>
+        </w:rPr>
+        <w:t>nome_specializzando</w:t>
+      </w:r>
+      <w:proofErr w:type="spellEnd"/>
+      <w:r>
+        <w:rPr>
+          <w:rFonts w:ascii="Arial" w:hAnsi="Arial" w:cs="Arial"/>
+          <w:sz w:val="22"/>
+          <w:szCs w:val="22"/>
+        </w:rPr>
+        <w:t>}</w:t>
       </w:r>
     </w:p>
     <w:sectPr>

</xml_diff>

<commit_message>
Implementa percorso root unico per i
</commit_message>
<xml_diff>
--- a/src/lib/templates/template_amb_strutturale.docx
+++ b/src/lib/templates/template_amb_strutturale.docx
@@ -391,6 +391,14 @@
           <w:szCs w:val="22"/>
         </w:rPr>
       </w:pPr>
+      <w:r>
+        <w:rPr>
+          <w:rFonts w:ascii="Arial" w:hAnsi="Arial" w:cs="Arial"/>
+          <w:sz w:val="22"/>
+          <w:szCs w:val="22"/>
+        </w:rPr>
+        <w:t>{</w:t>
+      </w:r>
       <w:proofErr w:type="spellStart"/>
       <w:r>
         <w:rPr>
@@ -409,6 +417,14 @@
         <w:t>patologica_remota</w:t>
       </w:r>
       <w:proofErr w:type="spellEnd"/>
+      <w:r>
+        <w:rPr>
+          <w:rFonts w:ascii="Arial" w:hAnsi="Arial" w:cs="Arial"/>
+          <w:sz w:val="22"/>
+          <w:szCs w:val="22"/>
+        </w:rPr>
+        <w:t>}</w:t>
+      </w:r>
     </w:p>
     <w:p>
       <w:pPr>
@@ -473,6 +489,14 @@
           <w:szCs w:val="22"/>
         </w:rPr>
       </w:pPr>
+      <w:r>
+        <w:rPr>
+          <w:rFonts w:ascii="Arial" w:hAnsi="Arial" w:cs="Arial"/>
+          <w:sz w:val="22"/>
+          <w:szCs w:val="22"/>
+        </w:rPr>
+        <w:t>{</w:t>
+      </w:r>
       <w:proofErr w:type="spellStart"/>
       <w:r>
         <w:rPr>
@@ -483,6 +507,14 @@
         <w:t>terapia_domiciliare</w:t>
       </w:r>
       <w:proofErr w:type="spellEnd"/>
+      <w:r>
+        <w:rPr>
+          <w:rFonts w:ascii="Arial" w:hAnsi="Arial" w:cs="Arial"/>
+          <w:sz w:val="22"/>
+          <w:szCs w:val="22"/>
+        </w:rPr>
+        <w:t>}</w:t>
+      </w:r>
     </w:p>
     <w:p>
       <w:pPr>
@@ -537,6 +569,14 @@
           <w:szCs w:val="22"/>
         </w:rPr>
       </w:pPr>
+      <w:r>
+        <w:rPr>
+          <w:rFonts w:ascii="Arial" w:hAnsi="Arial" w:cs="Arial"/>
+          <w:sz w:val="22"/>
+          <w:szCs w:val="22"/>
+        </w:rPr>
+        <w:t>{</w:t>
+      </w:r>
       <w:proofErr w:type="spellStart"/>
       <w:r>
         <w:rPr>
@@ -547,6 +587,14 @@
         <w:t>visita_odierna</w:t>
       </w:r>
       <w:proofErr w:type="spellEnd"/>
+      <w:r>
+        <w:rPr>
+          <w:rFonts w:ascii="Arial" w:hAnsi="Arial" w:cs="Arial"/>
+          <w:sz w:val="22"/>
+          <w:szCs w:val="22"/>
+        </w:rPr>
+        <w:t>}</w:t>
+      </w:r>
     </w:p>
     <w:p>
       <w:pPr>

</xml_diff>